<commit_message>
Excel Notes wtih graphs info update
</commit_message>
<xml_diff>
--- a/Excel/Exel Day 1 Notes.docx
+++ b/Excel/Exel Day 1 Notes.docx
@@ -320,6 +320,299 @@
         <w:tab/>
       </w:r>
     </w:p>
+    <w:p/>
+    <w:p>
+      <w:r>
+        <w:t>Graph</w:t>
+      </w:r>
+      <w:r>
+        <w:t>s</w:t>
+      </w:r>
+    </w:p>
+    <w:p>
+      <w:r>
+        <w:t xml:space="preserve">Insert chart- highlight data, insert, pick chart, add </w:t>
+      </w:r>
+      <w:proofErr w:type="spellStart"/>
+      <w:r>
+        <w:t>labes</w:t>
+      </w:r>
+      <w:proofErr w:type="spellEnd"/>
+      <w:r>
+        <w:t xml:space="preserve"> etc. </w:t>
+      </w:r>
+    </w:p>
+    <w:p>
+      <w:r>
+        <w:tab/>
+        <w:t xml:space="preserve">-highlight and alt f1 will put default chart. </w:t>
+      </w:r>
+    </w:p>
+    <w:p>
+      <w:r>
+        <w:t xml:space="preserve">Adjusting- click on chart, press + button on right side. </w:t>
+      </w:r>
+    </w:p>
+    <w:p>
+      <w:r>
+        <w:tab/>
+        <w:t xml:space="preserve">-side panel will change </w:t>
+      </w:r>
+      <w:proofErr w:type="gramStart"/>
+      <w:r>
+        <w:t>format,</w:t>
+      </w:r>
+      <w:proofErr w:type="gramEnd"/>
+      <w:r>
+        <w:t xml:space="preserve"> axis etc. basically click on elements you want to change and use side bar or right click. </w:t>
+      </w:r>
+    </w:p>
+    <w:p>
+      <w:r>
+        <w:t>Adding series- (more column data)- click on chart and expand the highlighted area on table</w:t>
+      </w:r>
+      <w:proofErr w:type="gramStart"/>
+      <w:r>
+        <w:t xml:space="preserve">.  </w:t>
+      </w:r>
+      <w:proofErr w:type="gramEnd"/>
+    </w:p>
+    <w:p>
+      <w:r>
+        <w:t>Combo charts- right click on series or chart, change series chart type, combo, and pick type.</w:t>
+      </w:r>
+    </w:p>
+    <w:p>
+      <w:pPr>
+        <w:pStyle w:val="ListParagraph"/>
+        <w:ind w:left="1080"/>
+      </w:pPr>
+      <w:r>
+        <w:t xml:space="preserve">-make sure you have everything labeled with legend. </w:t>
+      </w:r>
+    </w:p>
+    <w:p/>
+    <w:p>
+      <w:proofErr w:type="spellStart"/>
+      <w:r>
+        <w:t>pi</w:t>
+      </w:r>
+      <w:proofErr w:type="spellEnd"/>
+      <w:r>
+        <w:t xml:space="preserve"> chart – select data and select </w:t>
+      </w:r>
+      <w:proofErr w:type="spellStart"/>
+      <w:r>
+        <w:t>pi</w:t>
+      </w:r>
+      <w:proofErr w:type="spellEnd"/>
+      <w:r>
+        <w:t xml:space="preserve"> chart -format with format tab chart vs spec point</w:t>
+      </w:r>
+    </w:p>
+    <w:p>
+      <w:r>
+        <w:t>Column chart- HL data, column chart. Make sure data type is right with format or data tab</w:t>
+      </w:r>
+    </w:p>
+    <w:p>
+      <w:r>
+        <w:t>Line chart-</w:t>
+      </w:r>
+    </w:p>
+    <w:p/>
+    <w:p>
+      <w:r>
+        <w:lastRenderedPageBreak/>
+        <w:t>Kaggle- websites with real data</w:t>
+      </w:r>
+    </w:p>
+    <w:p>
+      <w:r>
+        <w:tab/>
+        <w:t>-CSV</w:t>
+      </w:r>
+    </w:p>
+    <w:p/>
+    <w:p>
+      <w:r>
+        <w:t>One work: One pi, one bar, one line. Need 5 chart</w:t>
+      </w:r>
+    </w:p>
+    <w:p/>
+    <w:p>
+      <w:pPr>
+        <w:numPr>
+          <w:ilvl w:val="0"/>
+          <w:numId w:val="2"/>
+        </w:numPr>
+        <w:shd w:val="clear" w:color="auto" w:fill="F8F8F8"/>
+        <w:spacing w:before="100" w:beforeAutospacing="1" w:after="0" w:line="240" w:lineRule="auto"/>
+        <w:ind w:left="1140"/>
+        <w:rPr>
+          <w:rFonts w:ascii="Arial" w:eastAsia="Times New Roman" w:hAnsi="Arial" w:cs="Arial"/>
+          <w:color w:val="1D1C1D"/>
+          <w:sz w:val="23"/>
+          <w:szCs w:val="23"/>
+        </w:rPr>
+      </w:pPr>
+      <w:r>
+        <w:rPr>
+          <w:rFonts w:ascii="Arial" w:eastAsia="Times New Roman" w:hAnsi="Arial" w:cs="Arial"/>
+          <w:color w:val="1D1C1D"/>
+          <w:sz w:val="23"/>
+          <w:szCs w:val="23"/>
+        </w:rPr>
+        <w:t>Use the McDonalds Data or any other data set on Kaggle - up to you</w:t>
+      </w:r>
+    </w:p>
+    <w:p>
+      <w:pPr>
+        <w:numPr>
+          <w:ilvl w:val="0"/>
+          <w:numId w:val="2"/>
+        </w:numPr>
+        <w:shd w:val="clear" w:color="auto" w:fill="F8F8F8"/>
+        <w:spacing w:before="100" w:beforeAutospacing="1" w:after="0" w:line="240" w:lineRule="auto"/>
+        <w:ind w:left="1140"/>
+        <w:rPr>
+          <w:rFonts w:ascii="Arial" w:eastAsia="Times New Roman" w:hAnsi="Arial" w:cs="Arial"/>
+          <w:color w:val="1D1C1D"/>
+          <w:sz w:val="23"/>
+          <w:szCs w:val="23"/>
+        </w:rPr>
+      </w:pPr>
+      <w:r>
+        <w:rPr>
+          <w:rFonts w:ascii="Arial" w:eastAsia="Times New Roman" w:hAnsi="Arial" w:cs="Arial"/>
+          <w:color w:val="1D1C1D"/>
+          <w:sz w:val="23"/>
+          <w:szCs w:val="23"/>
+        </w:rPr>
+        <w:t>Build </w:t>
+      </w:r>
+      <w:r>
+        <w:rPr>
+          <w:rFonts w:ascii="Arial" w:eastAsia="Times New Roman" w:hAnsi="Arial" w:cs="Arial"/>
+          <w:b/>
+          <w:bCs/>
+          <w:color w:val="1D1C1D"/>
+          <w:sz w:val="23"/>
+          <w:szCs w:val="23"/>
+        </w:rPr>
+        <w:t>at least </w:t>
+      </w:r>
+      <w:r>
+        <w:rPr>
+          <w:rFonts w:ascii="Arial" w:eastAsia="Times New Roman" w:hAnsi="Arial" w:cs="Arial"/>
+          <w:color w:val="1D1C1D"/>
+          <w:sz w:val="23"/>
+          <w:szCs w:val="23"/>
+        </w:rPr>
+        <w:t>3 graphs</w:t>
+      </w:r>
+    </w:p>
+    <w:p>
+      <w:pPr>
+        <w:numPr>
+          <w:ilvl w:val="0"/>
+          <w:numId w:val="3"/>
+        </w:numPr>
+        <w:shd w:val="clear" w:color="auto" w:fill="F8F8F8"/>
+        <w:spacing w:before="100" w:beforeAutospacing="1" w:after="0" w:line="240" w:lineRule="auto"/>
+        <w:ind w:left="1560"/>
+        <w:rPr>
+          <w:rFonts w:ascii="Arial" w:eastAsia="Times New Roman" w:hAnsi="Arial" w:cs="Arial"/>
+          <w:color w:val="1D1C1D"/>
+          <w:sz w:val="23"/>
+          <w:szCs w:val="23"/>
+        </w:rPr>
+      </w:pPr>
+      <w:r>
+        <w:rPr>
+          <w:rFonts w:ascii="Arial" w:eastAsia="Times New Roman" w:hAnsi="Arial" w:cs="Arial"/>
+          <w:color w:val="1D1C1D"/>
+          <w:sz w:val="23"/>
+          <w:szCs w:val="23"/>
+        </w:rPr>
+        <w:t>1 Bar Chart</w:t>
+      </w:r>
+    </w:p>
+    <w:p>
+      <w:pPr>
+        <w:numPr>
+          <w:ilvl w:val="0"/>
+          <w:numId w:val="3"/>
+        </w:numPr>
+        <w:shd w:val="clear" w:color="auto" w:fill="F8F8F8"/>
+        <w:spacing w:before="100" w:beforeAutospacing="1" w:after="0" w:line="240" w:lineRule="auto"/>
+        <w:ind w:left="1560"/>
+        <w:rPr>
+          <w:rFonts w:ascii="Arial" w:eastAsia="Times New Roman" w:hAnsi="Arial" w:cs="Arial"/>
+          <w:color w:val="1D1C1D"/>
+          <w:sz w:val="23"/>
+          <w:szCs w:val="23"/>
+        </w:rPr>
+      </w:pPr>
+      <w:r>
+        <w:rPr>
+          <w:rFonts w:ascii="Arial" w:eastAsia="Times New Roman" w:hAnsi="Arial" w:cs="Arial"/>
+          <w:color w:val="1D1C1D"/>
+          <w:sz w:val="23"/>
+          <w:szCs w:val="23"/>
+        </w:rPr>
+        <w:t>1 Pie Chart</w:t>
+      </w:r>
+    </w:p>
+    <w:p>
+      <w:pPr>
+        <w:numPr>
+          <w:ilvl w:val="0"/>
+          <w:numId w:val="3"/>
+        </w:numPr>
+        <w:shd w:val="clear" w:color="auto" w:fill="F8F8F8"/>
+        <w:spacing w:before="100" w:beforeAutospacing="1" w:after="0" w:line="240" w:lineRule="auto"/>
+        <w:ind w:left="1560"/>
+        <w:rPr>
+          <w:rFonts w:ascii="Arial" w:eastAsia="Times New Roman" w:hAnsi="Arial" w:cs="Arial"/>
+          <w:color w:val="1D1C1D"/>
+          <w:sz w:val="23"/>
+          <w:szCs w:val="23"/>
+        </w:rPr>
+      </w:pPr>
+      <w:r>
+        <w:rPr>
+          <w:rFonts w:ascii="Arial" w:eastAsia="Times New Roman" w:hAnsi="Arial" w:cs="Arial"/>
+          <w:color w:val="1D1C1D"/>
+          <w:sz w:val="23"/>
+          <w:szCs w:val="23"/>
+        </w:rPr>
+        <w:t xml:space="preserve">1 Combination Chart </w:t>
+      </w:r>
+      <w:proofErr w:type="gramStart"/>
+      <w:r>
+        <w:rPr>
+          <w:rFonts w:ascii="Arial" w:eastAsia="Times New Roman" w:hAnsi="Arial" w:cs="Arial"/>
+          <w:color w:val="1D1C1D"/>
+          <w:sz w:val="23"/>
+          <w:szCs w:val="23"/>
+        </w:rPr>
+        <w:t>( Bar</w:t>
+      </w:r>
+      <w:proofErr w:type="gramEnd"/>
+      <w:r>
+        <w:rPr>
+          <w:rFonts w:ascii="Arial" w:eastAsia="Times New Roman" w:hAnsi="Arial" w:cs="Arial"/>
+          <w:color w:val="1D1C1D"/>
+          <w:sz w:val="23"/>
+          <w:szCs w:val="23"/>
+        </w:rPr>
+        <w:t xml:space="preserve"> / Line etc..)</w:t>
+      </w:r>
+    </w:p>
+    <w:p/>
+    <w:p/>
+    <w:p/>
     <w:sectPr>
       <w:pgSz w:w="12240" w:h="15840"/>
       <w:pgMar w:top="1440" w:right="1440" w:bottom="1440" w:left="1440" w:header="720" w:footer="720" w:gutter="0"/>
@@ -333,6 +626,232 @@
 <file path=word/numbering.xml><?xml version="1.0" encoding="utf-8"?>
 <w:numbering xmlns:wpc="http://schemas.microsoft.com/office/word/2010/wordprocessingCanvas" xmlns:cx="http://schemas.microsoft.com/office/drawing/2014/chartex" xmlns:cx1="http://schemas.microsoft.com/office/drawing/2015/9/8/chartex" xmlns:cx2="http://schemas.microsoft.com/office/drawing/2015/10/21/chartex" xmlns:cx3="http://schemas.microsoft.com/office/drawing/2016/5/9/chartex" xmlns:cx4="http://schemas.microsoft.com/office/drawing/2016/5/10/chartex" xmlns:cx5="http://schemas.microsoft.com/office/drawing/2016/5/11/chartex" xmlns:cx6="http://schemas.microsoft.com/office/drawing/2016/5/12/chartex" xmlns:cx7="http://schemas.microsoft.com/office/drawing/2016/5/13/chartex" xmlns:cx8="http://schemas.microsoft.com/office/drawing/2016/5/14/chartex" xmlns:mc="http://schemas.openxmlformats.org/markup-compatibility/2006" xmlns:aink="http://schemas.microsoft.com/office/drawing/2016/ink" xmlns:am3d="http://schemas.microsoft.com/office/drawing/2017/model3d" xmlns:o="urn:schemas-microsoft-com:office:office" xmlns:r="http://schemas.openxmlformats.org/officeDocument/2006/relationships" xmlns:m="http://schemas.openxmlformats.org/officeDocument/2006/math" xmlns:v="urn:schemas-microsoft-com:vml" xmlns:wp14="http://schemas.microsoft.com/office/word/2010/wordprocessingDrawing" xmlns:wp="http://schemas.openxmlformats.org/drawingml/2006/wordprocessingDrawing" xmlns:w10="urn:schemas-microsoft-com:office:word" xmlns:w="http://schemas.openxmlformats.org/wordprocessingml/2006/main" xmlns:w14="http://schemas.microsoft.com/office/word/2010/wordml" xmlns:w15="http://schemas.microsoft.com/office/word/2012/wordml" xmlns:w16cex="http://schemas.microsoft.com/office/word/2018/wordml/cex" xmlns:w16cid="http://schemas.microsoft.com/office/word/2016/wordml/cid" xmlns:w16="http://schemas.microsoft.com/office/word/2018/wordml" xmlns:w16sdtdh="http://schemas.microsoft.com/office/word/2020/wordml/sdtdatahash" xmlns:w16se="http://schemas.microsoft.com/office/word/2015/wordml/symex" xmlns:wpg="http://schemas.microsoft.com/office/word/2010/wordprocessingGroup" xmlns:wpi="http://schemas.microsoft.com/office/word/2010/wordprocessingInk" xmlns:wne="http://schemas.microsoft.com/office/word/2006/wordml" xmlns:wps="http://schemas.microsoft.com/office/word/2010/wordprocessingShape" mc:Ignorable="w14 w15 w16se w16cid w16 w16cex w16sdtdh wp14">
   <w:abstractNum w:abstractNumId="0" w15:restartNumberingAfterBreak="0">
+    <w:nsid w:val="41923271"/>
+    <w:multiLevelType w:val="multilevel"/>
+    <w:tmpl w:val="96D4A77A"/>
+    <w:lvl w:ilvl="0">
+      <w:start w:val="1"/>
+      <w:numFmt w:val="decimal"/>
+      <w:lvlText w:val="%1."/>
+      <w:lvlJc w:val="left"/>
+      <w:pPr>
+        <w:tabs>
+          <w:tab w:val="num" w:pos="720"/>
+        </w:tabs>
+        <w:ind w:left="720" w:hanging="360"/>
+      </w:pPr>
+    </w:lvl>
+    <w:lvl w:ilvl="1" w:tentative="1">
+      <w:start w:val="1"/>
+      <w:numFmt w:val="decimal"/>
+      <w:lvlText w:val="%2."/>
+      <w:lvlJc w:val="left"/>
+      <w:pPr>
+        <w:tabs>
+          <w:tab w:val="num" w:pos="1440"/>
+        </w:tabs>
+        <w:ind w:left="1440" w:hanging="360"/>
+      </w:pPr>
+    </w:lvl>
+    <w:lvl w:ilvl="2" w:tentative="1">
+      <w:start w:val="1"/>
+      <w:numFmt w:val="decimal"/>
+      <w:lvlText w:val="%3."/>
+      <w:lvlJc w:val="left"/>
+      <w:pPr>
+        <w:tabs>
+          <w:tab w:val="num" w:pos="2160"/>
+        </w:tabs>
+        <w:ind w:left="2160" w:hanging="360"/>
+      </w:pPr>
+    </w:lvl>
+    <w:lvl w:ilvl="3" w:tentative="1">
+      <w:start w:val="1"/>
+      <w:numFmt w:val="decimal"/>
+      <w:lvlText w:val="%4."/>
+      <w:lvlJc w:val="left"/>
+      <w:pPr>
+        <w:tabs>
+          <w:tab w:val="num" w:pos="2880"/>
+        </w:tabs>
+        <w:ind w:left="2880" w:hanging="360"/>
+      </w:pPr>
+    </w:lvl>
+    <w:lvl w:ilvl="4" w:tentative="1">
+      <w:start w:val="1"/>
+      <w:numFmt w:val="decimal"/>
+      <w:lvlText w:val="%5."/>
+      <w:lvlJc w:val="left"/>
+      <w:pPr>
+        <w:tabs>
+          <w:tab w:val="num" w:pos="3600"/>
+        </w:tabs>
+        <w:ind w:left="3600" w:hanging="360"/>
+      </w:pPr>
+    </w:lvl>
+    <w:lvl w:ilvl="5" w:tentative="1">
+      <w:start w:val="1"/>
+      <w:numFmt w:val="decimal"/>
+      <w:lvlText w:val="%6."/>
+      <w:lvlJc w:val="left"/>
+      <w:pPr>
+        <w:tabs>
+          <w:tab w:val="num" w:pos="4320"/>
+        </w:tabs>
+        <w:ind w:left="4320" w:hanging="360"/>
+      </w:pPr>
+    </w:lvl>
+    <w:lvl w:ilvl="6" w:tentative="1">
+      <w:start w:val="1"/>
+      <w:numFmt w:val="decimal"/>
+      <w:lvlText w:val="%7."/>
+      <w:lvlJc w:val="left"/>
+      <w:pPr>
+        <w:tabs>
+          <w:tab w:val="num" w:pos="5040"/>
+        </w:tabs>
+        <w:ind w:left="5040" w:hanging="360"/>
+      </w:pPr>
+    </w:lvl>
+    <w:lvl w:ilvl="7" w:tentative="1">
+      <w:start w:val="1"/>
+      <w:numFmt w:val="decimal"/>
+      <w:lvlText w:val="%8."/>
+      <w:lvlJc w:val="left"/>
+      <w:pPr>
+        <w:tabs>
+          <w:tab w:val="num" w:pos="5760"/>
+        </w:tabs>
+        <w:ind w:left="5760" w:hanging="360"/>
+      </w:pPr>
+    </w:lvl>
+    <w:lvl w:ilvl="8" w:tentative="1">
+      <w:start w:val="1"/>
+      <w:numFmt w:val="decimal"/>
+      <w:lvlText w:val="%9."/>
+      <w:lvlJc w:val="left"/>
+      <w:pPr>
+        <w:tabs>
+          <w:tab w:val="num" w:pos="6480"/>
+        </w:tabs>
+        <w:ind w:left="6480" w:hanging="360"/>
+      </w:pPr>
+    </w:lvl>
+  </w:abstractNum>
+  <w:abstractNum w:abstractNumId="1" w15:restartNumberingAfterBreak="0">
+    <w:nsid w:val="42ED3EA3"/>
+    <w:multiLevelType w:val="multilevel"/>
+    <w:tmpl w:val="59F223BA"/>
+    <w:lvl w:ilvl="0">
+      <w:start w:val="1"/>
+      <w:numFmt w:val="decimal"/>
+      <w:lvlText w:val="%1."/>
+      <w:lvlJc w:val="left"/>
+      <w:pPr>
+        <w:tabs>
+          <w:tab w:val="num" w:pos="720"/>
+        </w:tabs>
+        <w:ind w:left="720" w:hanging="360"/>
+      </w:pPr>
+    </w:lvl>
+    <w:lvl w:ilvl="1" w:tentative="1">
+      <w:start w:val="1"/>
+      <w:numFmt w:val="decimal"/>
+      <w:lvlText w:val="%2."/>
+      <w:lvlJc w:val="left"/>
+      <w:pPr>
+        <w:tabs>
+          <w:tab w:val="num" w:pos="1440"/>
+        </w:tabs>
+        <w:ind w:left="1440" w:hanging="360"/>
+      </w:pPr>
+    </w:lvl>
+    <w:lvl w:ilvl="2" w:tentative="1">
+      <w:start w:val="1"/>
+      <w:numFmt w:val="decimal"/>
+      <w:lvlText w:val="%3."/>
+      <w:lvlJc w:val="left"/>
+      <w:pPr>
+        <w:tabs>
+          <w:tab w:val="num" w:pos="2160"/>
+        </w:tabs>
+        <w:ind w:left="2160" w:hanging="360"/>
+      </w:pPr>
+    </w:lvl>
+    <w:lvl w:ilvl="3" w:tentative="1">
+      <w:start w:val="1"/>
+      <w:numFmt w:val="decimal"/>
+      <w:lvlText w:val="%4."/>
+      <w:lvlJc w:val="left"/>
+      <w:pPr>
+        <w:tabs>
+          <w:tab w:val="num" w:pos="2880"/>
+        </w:tabs>
+        <w:ind w:left="2880" w:hanging="360"/>
+      </w:pPr>
+    </w:lvl>
+    <w:lvl w:ilvl="4" w:tentative="1">
+      <w:start w:val="1"/>
+      <w:numFmt w:val="decimal"/>
+      <w:lvlText w:val="%5."/>
+      <w:lvlJc w:val="left"/>
+      <w:pPr>
+        <w:tabs>
+          <w:tab w:val="num" w:pos="3600"/>
+        </w:tabs>
+        <w:ind w:left="3600" w:hanging="360"/>
+      </w:pPr>
+    </w:lvl>
+    <w:lvl w:ilvl="5" w:tentative="1">
+      <w:start w:val="1"/>
+      <w:numFmt w:val="decimal"/>
+      <w:lvlText w:val="%6."/>
+      <w:lvlJc w:val="left"/>
+      <w:pPr>
+        <w:tabs>
+          <w:tab w:val="num" w:pos="4320"/>
+        </w:tabs>
+        <w:ind w:left="4320" w:hanging="360"/>
+      </w:pPr>
+    </w:lvl>
+    <w:lvl w:ilvl="6" w:tentative="1">
+      <w:start w:val="1"/>
+      <w:numFmt w:val="decimal"/>
+      <w:lvlText w:val="%7."/>
+      <w:lvlJc w:val="left"/>
+      <w:pPr>
+        <w:tabs>
+          <w:tab w:val="num" w:pos="5040"/>
+        </w:tabs>
+        <w:ind w:left="5040" w:hanging="360"/>
+      </w:pPr>
+    </w:lvl>
+    <w:lvl w:ilvl="7" w:tentative="1">
+      <w:start w:val="1"/>
+      <w:numFmt w:val="decimal"/>
+      <w:lvlText w:val="%8."/>
+      <w:lvlJc w:val="left"/>
+      <w:pPr>
+        <w:tabs>
+          <w:tab w:val="num" w:pos="5760"/>
+        </w:tabs>
+        <w:ind w:left="5760" w:hanging="360"/>
+      </w:pPr>
+    </w:lvl>
+    <w:lvl w:ilvl="8" w:tentative="1">
+      <w:start w:val="1"/>
+      <w:numFmt w:val="decimal"/>
+      <w:lvlText w:val="%9."/>
+      <w:lvlJc w:val="left"/>
+      <w:pPr>
+        <w:tabs>
+          <w:tab w:val="num" w:pos="6480"/>
+        </w:tabs>
+        <w:ind w:left="6480" w:hanging="360"/>
+      </w:pPr>
+    </w:lvl>
+  </w:abstractNum>
+  <w:abstractNum w:abstractNumId="2" w15:restartNumberingAfterBreak="0">
     <w:nsid w:val="62A406A2"/>
     <w:multiLevelType w:val="hybridMultilevel"/>
     <w:tmpl w:val="1FE63CB0"/>
@@ -445,7 +964,13 @@
     </w:lvl>
   </w:abstractNum>
   <w:num w:numId="1">
+    <w:abstractNumId w:val="2"/>
+  </w:num>
+  <w:num w:numId="2">
     <w:abstractNumId w:val="0"/>
+  </w:num>
+  <w:num w:numId="3">
+    <w:abstractNumId w:val="1"/>
   </w:num>
 </w:numbering>
 </file>

</xml_diff>